<commit_message>
Timer part is done, cleanup unnecessary file
</commit_message>
<xml_diff>
--- a/report.docx
+++ b/report.docx
@@ -1,6 +1,6 @@
 
 <file path=word/document.xml><?xml version="1.0" encoding="utf-8"?>
-<w:document xmlns:wpc="http://schemas.microsoft.com/office/word/2010/wordprocessingCanvas" xmlns:cx="http://schemas.microsoft.com/office/drawing/2014/chartex" xmlns:cx1="http://schemas.microsoft.com/office/drawing/2015/9/8/chartex" xmlns:cx2="http://schemas.microsoft.com/office/drawing/2015/10/21/chartex" xmlns:cx3="http://schemas.microsoft.com/office/drawing/2016/5/9/chartex" xmlns:cx4="http://schemas.microsoft.com/office/drawing/2016/5/10/chartex" xmlns:cx5="http://schemas.microsoft.com/office/drawing/2016/5/11/chartex" xmlns:cx6="http://schemas.microsoft.com/office/drawing/2016/5/12/chartex" xmlns:cx7="http://schemas.microsoft.com/office/drawing/2016/5/13/chartex" xmlns:cx8="http://schemas.microsoft.com/office/drawing/2016/5/14/chartex" xmlns:mc="http://schemas.openxmlformats.org/markup-compatibility/2006" xmlns:aink="http://schemas.microsoft.com/office/drawing/2016/ink" xmlns:am3d="http://schemas.microsoft.com/office/drawing/2017/model3d" xmlns:o="urn:schemas-microsoft-com:office:office" xmlns:r="http://schemas.openxmlformats.org/officeDocument/2006/relationships" xmlns:m="http://schemas.openxmlformats.org/officeDocument/2006/math" xmlns:v="urn:schemas-microsoft-com:vml" xmlns:wp14="http://schemas.microsoft.com/office/word/2010/wordprocessingDrawing" xmlns:wp="http://schemas.openxmlformats.org/drawingml/2006/wordprocessingDrawing" xmlns:w10="urn:schemas-microsoft-com:office:word" xmlns:w="http://schemas.openxmlformats.org/wordprocessingml/2006/main" xmlns:w14="http://schemas.microsoft.com/office/word/2010/wordml" xmlns:w15="http://schemas.microsoft.com/office/word/2012/wordml" xmlns:w16cid="http://schemas.microsoft.com/office/word/2016/wordml/cid" xmlns:w16se="http://schemas.microsoft.com/office/word/2015/wordml/symex" xmlns:wpg="http://schemas.microsoft.com/office/word/2010/wordprocessingGroup" xmlns:wpi="http://schemas.microsoft.com/office/word/2010/wordprocessingInk" xmlns:wne="http://schemas.microsoft.com/office/word/2006/wordml" xmlns:wps="http://schemas.microsoft.com/office/word/2010/wordprocessingShape" mc:Ignorable="w14 w15 w16se w16cid wp14">
+<w:document xmlns:wpc="http://schemas.microsoft.com/office/word/2010/wordprocessingCanvas" xmlns:mo="http://schemas.microsoft.com/office/mac/office/2008/main" xmlns:mc="http://schemas.openxmlformats.org/markup-compatibility/2006" xmlns:mv="urn:schemas-microsoft-com:mac:vml" xmlns:o="urn:schemas-microsoft-com:office:office" xmlns:r="http://schemas.openxmlformats.org/officeDocument/2006/relationships" xmlns:m="http://schemas.openxmlformats.org/officeDocument/2006/math" xmlns:v="urn:schemas-microsoft-com:vml" xmlns:wp14="http://schemas.microsoft.com/office/word/2010/wordprocessingDrawing" xmlns:wp="http://schemas.openxmlformats.org/drawingml/2006/wordprocessingDrawing" xmlns:w10="urn:schemas-microsoft-com:office:word" xmlns:w="http://schemas.openxmlformats.org/wordprocessingml/2006/main" xmlns:w14="http://schemas.microsoft.com/office/word/2010/wordml" xmlns:w15="http://schemas.microsoft.com/office/word/2012/wordml" xmlns:wpg="http://schemas.microsoft.com/office/word/2010/wordprocessingGroup" xmlns:wpi="http://schemas.microsoft.com/office/word/2010/wordprocessingInk" xmlns:wne="http://schemas.microsoft.com/office/word/2006/wordml" xmlns:wps="http://schemas.microsoft.com/office/word/2010/wordprocessingShape" mc:Ignorable="w14 w15 wp14">
   <w:body>
     <w:p>
       <w:pPr>
@@ -1366,7 +1366,6 @@
     <w:p>
       <w:pPr>
         <w:spacing w:after="0" w:line="360" w:lineRule="auto"/>
-        <w:jc w:val="both"/>
         <w:rPr>
           <w:rFonts w:ascii="Times New Roman" w:hAnsi="Times New Roman" w:cs="Times New Roman"/>
           <w:sz w:val="24"/>
@@ -1401,7 +1400,6 @@
     <w:p>
       <w:pPr>
         <w:spacing w:after="0" w:line="360" w:lineRule="auto"/>
-        <w:jc w:val="both"/>
         <w:rPr>
           <w:rFonts w:ascii="Times New Roman" w:hAnsi="Times New Roman" w:cs="Times New Roman"/>
           <w:sz w:val="24"/>
@@ -1423,6 +1421,30 @@
           <w:szCs w:val="24"/>
         </w:rPr>
         <w:t xml:space="preserve"> </w:t>
+      </w:r>
+      <w:r>
+        <w:rPr>
+          <w:rFonts w:ascii="Times New Roman" w:hAnsi="Times New Roman" w:cs="Times New Roman"/>
+          <w:sz w:val="24"/>
+          <w:szCs w:val="24"/>
+        </w:rPr>
+        <w:t xml:space="preserve">The FIN/FIN-ACK closing algorithm seems </w:t>
+      </w:r>
+      <w:r>
+        <w:rPr>
+          <w:rFonts w:ascii="Times New Roman" w:hAnsi="Times New Roman" w:cs="Times New Roman"/>
+          <w:sz w:val="24"/>
+          <w:szCs w:val="24"/>
+        </w:rPr>
+        <w:t>to suffer the Byzantine Generals’ Problem, that if there happens to some specific packet losing scenario, the server or the client will hang there.</w:t>
+      </w:r>
+      <w:r>
+        <w:rPr>
+          <w:rFonts w:ascii="Times New Roman" w:hAnsi="Times New Roman" w:cs="Times New Roman"/>
+          <w:sz w:val="24"/>
+          <w:szCs w:val="24"/>
+        </w:rPr>
+        <w:t xml:space="preserve"> In order to solve this problem, we first make sure the FIN-ACK from client to server is received by server, then we add an additional timer to client: after 10RTO, if client does not receive anything from server, it will close. (to handle the last FIN-ACK loss from server to client)</w:t>
       </w:r>
       <w:bookmarkStart w:id="0" w:name="_GoBack"/>
       <w:bookmarkEnd w:id="0"/>
@@ -1432,46 +1454,8 @@
           <w:sz w:val="24"/>
           <w:szCs w:val="24"/>
         </w:rPr>
-        <w:t xml:space="preserve">The FIN/FIN-ACK closing algorithm seems </w:t>
-      </w:r>
-      <w:r>
-        <w:rPr>
-          <w:rFonts w:ascii="Times New Roman" w:hAnsi="Times New Roman" w:cs="Times New Roman"/>
-          <w:sz w:val="24"/>
-          <w:szCs w:val="24"/>
-        </w:rPr>
-        <w:t>to suffer the Byzantine Generals’ Problem, that if there happens to some specific packet losing scenario, the server or the client will hang there.</w:t>
-      </w:r>
-    </w:p>
-    <w:p>
-      <w:pPr>
-        <w:spacing w:after="0" w:line="360" w:lineRule="auto"/>
-        <w:jc w:val="both"/>
-        <w:rPr>
-          <w:rFonts w:ascii="Times New Roman" w:hAnsi="Times New Roman" w:cs="Times New Roman"/>
-          <w:sz w:val="24"/>
-          <w:szCs w:val="24"/>
-        </w:rPr>
-      </w:pPr>
-      <w:r>
-        <w:rPr>
-          <w:rFonts w:ascii="Times New Roman" w:hAnsi="Times New Roman" w:cs="Times New Roman"/>
-          <w:sz w:val="24"/>
-          <w:szCs w:val="24"/>
-        </w:rPr>
-        <w:t xml:space="preserve">3. </w:t>
-      </w:r>
-    </w:p>
-    <w:p>
-      <w:pPr>
-        <w:spacing w:after="0" w:line="360" w:lineRule="auto"/>
-        <w:jc w:val="both"/>
-        <w:rPr>
-          <w:rFonts w:ascii="Times New Roman" w:hAnsi="Times New Roman" w:cs="Times New Roman"/>
-          <w:sz w:val="24"/>
-          <w:szCs w:val="24"/>
-        </w:rPr>
-      </w:pPr>
+        <w:t xml:space="preserve"> </w:t>
+      </w:r>
     </w:p>
     <w:p>
       <w:pPr>
@@ -1557,7 +1541,23 @@
           <w:sz w:val="24"/>
           <w:szCs w:val="32"/>
         </w:rPr>
-        <w:t>It is a good practice to understand the transport protocol better and be familiar with c++.</w:t>
+        <w:t>It is a good practice to understand the transport protoc</w:t>
+      </w:r>
+      <w:r>
+        <w:rPr>
+          <w:rFonts w:ascii="Times New Roman" w:hAnsi="Times New Roman" w:cs="Times New Roman"/>
+          <w:sz w:val="24"/>
+          <w:szCs w:val="32"/>
+        </w:rPr>
+        <w:t>ol better and be familiar with C</w:t>
+      </w:r>
+      <w:r>
+        <w:rPr>
+          <w:rFonts w:ascii="Times New Roman" w:hAnsi="Times New Roman" w:cs="Times New Roman"/>
+          <w:sz w:val="24"/>
+          <w:szCs w:val="32"/>
+        </w:rPr>
+        <w:t>++.</w:t>
       </w:r>
     </w:p>
     <w:sectPr>
@@ -1574,7 +1574,7 @@
 </file>
 
 <file path=word/endnotes.xml><?xml version="1.0" encoding="utf-8"?>
-<w:endnotes xmlns:wpc="http://schemas.microsoft.com/office/word/2010/wordprocessingCanvas" xmlns:cx="http://schemas.microsoft.com/office/drawing/2014/chartex" xmlns:cx1="http://schemas.microsoft.com/office/drawing/2015/9/8/chartex" xmlns:cx2="http://schemas.microsoft.com/office/drawing/2015/10/21/chartex" xmlns:cx3="http://schemas.microsoft.com/office/drawing/2016/5/9/chartex" xmlns:cx4="http://schemas.microsoft.com/office/drawing/2016/5/10/chartex" xmlns:cx5="http://schemas.microsoft.com/office/drawing/2016/5/11/chartex" xmlns:cx6="http://schemas.microsoft.com/office/drawing/2016/5/12/chartex" xmlns:cx7="http://schemas.microsoft.com/office/drawing/2016/5/13/chartex" xmlns:cx8="http://schemas.microsoft.com/office/drawing/2016/5/14/chartex" xmlns:mc="http://schemas.openxmlformats.org/markup-compatibility/2006" xmlns:aink="http://schemas.microsoft.com/office/drawing/2016/ink" xmlns:am3d="http://schemas.microsoft.com/office/drawing/2017/model3d" xmlns:o="urn:schemas-microsoft-com:office:office" xmlns:r="http://schemas.openxmlformats.org/officeDocument/2006/relationships" xmlns:m="http://schemas.openxmlformats.org/officeDocument/2006/math" xmlns:v="urn:schemas-microsoft-com:vml" xmlns:wp14="http://schemas.microsoft.com/office/word/2010/wordprocessingDrawing" xmlns:wp="http://schemas.openxmlformats.org/drawingml/2006/wordprocessingDrawing" xmlns:w10="urn:schemas-microsoft-com:office:word" xmlns:w="http://schemas.openxmlformats.org/wordprocessingml/2006/main" xmlns:w14="http://schemas.microsoft.com/office/word/2010/wordml" xmlns:w15="http://schemas.microsoft.com/office/word/2012/wordml" xmlns:w16cid="http://schemas.microsoft.com/office/word/2016/wordml/cid" xmlns:w16se="http://schemas.microsoft.com/office/word/2015/wordml/symex" xmlns:wpg="http://schemas.microsoft.com/office/word/2010/wordprocessingGroup" xmlns:wpi="http://schemas.microsoft.com/office/word/2010/wordprocessingInk" xmlns:wne="http://schemas.microsoft.com/office/word/2006/wordml" xmlns:wps="http://schemas.microsoft.com/office/word/2010/wordprocessingShape" mc:Ignorable="w14 w15 w16se w16cid wp14">
+<w:endnotes xmlns:wpc="http://schemas.microsoft.com/office/word/2010/wordprocessingCanvas" xmlns:mo="http://schemas.microsoft.com/office/mac/office/2008/main" xmlns:mc="http://schemas.openxmlformats.org/markup-compatibility/2006" xmlns:mv="urn:schemas-microsoft-com:mac:vml" xmlns:o="urn:schemas-microsoft-com:office:office" xmlns:r="http://schemas.openxmlformats.org/officeDocument/2006/relationships" xmlns:m="http://schemas.openxmlformats.org/officeDocument/2006/math" xmlns:v="urn:schemas-microsoft-com:vml" xmlns:wp14="http://schemas.microsoft.com/office/word/2010/wordprocessingDrawing" xmlns:wp="http://schemas.openxmlformats.org/drawingml/2006/wordprocessingDrawing" xmlns:w10="urn:schemas-microsoft-com:office:word" xmlns:w="http://schemas.openxmlformats.org/wordprocessingml/2006/main" xmlns:w14="http://schemas.microsoft.com/office/word/2010/wordml" xmlns:w15="http://schemas.microsoft.com/office/word/2012/wordml" xmlns:wpg="http://schemas.microsoft.com/office/word/2010/wordprocessingGroup" xmlns:wpi="http://schemas.microsoft.com/office/word/2010/wordprocessingInk" xmlns:wne="http://schemas.microsoft.com/office/word/2006/wordml" xmlns:wps="http://schemas.microsoft.com/office/word/2010/wordprocessingShape" mc:Ignorable="w14 w15 wp14">
   <w:endnote w:type="separator" w:id="-1">
     <w:p>
       <w:pPr>
@@ -1599,7 +1599,7 @@
 </file>
 
 <file path=word/footer1.xml><?xml version="1.0" encoding="utf-8"?>
-<w:ftr xmlns:wpc="http://schemas.microsoft.com/office/word/2010/wordprocessingCanvas" xmlns:cx="http://schemas.microsoft.com/office/drawing/2014/chartex" xmlns:cx1="http://schemas.microsoft.com/office/drawing/2015/9/8/chartex" xmlns:cx2="http://schemas.microsoft.com/office/drawing/2015/10/21/chartex" xmlns:cx3="http://schemas.microsoft.com/office/drawing/2016/5/9/chartex" xmlns:cx4="http://schemas.microsoft.com/office/drawing/2016/5/10/chartex" xmlns:cx5="http://schemas.microsoft.com/office/drawing/2016/5/11/chartex" xmlns:cx6="http://schemas.microsoft.com/office/drawing/2016/5/12/chartex" xmlns:cx7="http://schemas.microsoft.com/office/drawing/2016/5/13/chartex" xmlns:cx8="http://schemas.microsoft.com/office/drawing/2016/5/14/chartex" xmlns:mc="http://schemas.openxmlformats.org/markup-compatibility/2006" xmlns:aink="http://schemas.microsoft.com/office/drawing/2016/ink" xmlns:am3d="http://schemas.microsoft.com/office/drawing/2017/model3d" xmlns:o="urn:schemas-microsoft-com:office:office" xmlns:r="http://schemas.openxmlformats.org/officeDocument/2006/relationships" xmlns:m="http://schemas.openxmlformats.org/officeDocument/2006/math" xmlns:v="urn:schemas-microsoft-com:vml" xmlns:wp14="http://schemas.microsoft.com/office/word/2010/wordprocessingDrawing" xmlns:wp="http://schemas.openxmlformats.org/drawingml/2006/wordprocessingDrawing" xmlns:w10="urn:schemas-microsoft-com:office:word" xmlns:w="http://schemas.openxmlformats.org/wordprocessingml/2006/main" xmlns:w14="http://schemas.microsoft.com/office/word/2010/wordml" xmlns:w15="http://schemas.microsoft.com/office/word/2012/wordml" xmlns:w16cid="http://schemas.microsoft.com/office/word/2016/wordml/cid" xmlns:w16se="http://schemas.microsoft.com/office/word/2015/wordml/symex" xmlns:wpg="http://schemas.microsoft.com/office/word/2010/wordprocessingGroup" xmlns:wpi="http://schemas.microsoft.com/office/word/2010/wordprocessingInk" xmlns:wne="http://schemas.microsoft.com/office/word/2006/wordml" xmlns:wps="http://schemas.microsoft.com/office/word/2010/wordprocessingShape" mc:Ignorable="w14 w15 w16se w16cid wp14">
+<w:ftr xmlns:wpc="http://schemas.microsoft.com/office/word/2010/wordprocessingCanvas" xmlns:mo="http://schemas.microsoft.com/office/mac/office/2008/main" xmlns:mc="http://schemas.openxmlformats.org/markup-compatibility/2006" xmlns:mv="urn:schemas-microsoft-com:mac:vml" xmlns:o="urn:schemas-microsoft-com:office:office" xmlns:r="http://schemas.openxmlformats.org/officeDocument/2006/relationships" xmlns:m="http://schemas.openxmlformats.org/officeDocument/2006/math" xmlns:v="urn:schemas-microsoft-com:vml" xmlns:wp14="http://schemas.microsoft.com/office/word/2010/wordprocessingDrawing" xmlns:wp="http://schemas.openxmlformats.org/drawingml/2006/wordprocessingDrawing" xmlns:w10="urn:schemas-microsoft-com:office:word" xmlns:w="http://schemas.openxmlformats.org/wordprocessingml/2006/main" xmlns:w14="http://schemas.microsoft.com/office/word/2010/wordml" xmlns:w15="http://schemas.microsoft.com/office/word/2012/wordml" xmlns:wpg="http://schemas.microsoft.com/office/word/2010/wordprocessingGroup" xmlns:wpi="http://schemas.microsoft.com/office/word/2010/wordprocessingInk" xmlns:wne="http://schemas.microsoft.com/office/word/2006/wordml" xmlns:wps="http://schemas.microsoft.com/office/word/2010/wordprocessingShape" mc:Ignorable="w14 w15 wp14">
   <w:sdt>
     <w:sdtPr>
       <w:rPr>
@@ -1635,7 +1635,7 @@
           <w:rPr>
             <w:noProof/>
           </w:rPr>
-          <w:t>5</w:t>
+          <w:t>3</w:t>
         </w:r>
         <w:r>
           <w:rPr>
@@ -1663,7 +1663,7 @@
 </file>
 
 <file path=word/footer2.xml><?xml version="1.0" encoding="utf-8"?>
-<w:ftr xmlns:wpc="http://schemas.microsoft.com/office/word/2010/wordprocessingCanvas" xmlns:cx="http://schemas.microsoft.com/office/drawing/2014/chartex" xmlns:cx1="http://schemas.microsoft.com/office/drawing/2015/9/8/chartex" xmlns:cx2="http://schemas.microsoft.com/office/drawing/2015/10/21/chartex" xmlns:cx3="http://schemas.microsoft.com/office/drawing/2016/5/9/chartex" xmlns:cx4="http://schemas.microsoft.com/office/drawing/2016/5/10/chartex" xmlns:cx5="http://schemas.microsoft.com/office/drawing/2016/5/11/chartex" xmlns:cx6="http://schemas.microsoft.com/office/drawing/2016/5/12/chartex" xmlns:cx7="http://schemas.microsoft.com/office/drawing/2016/5/13/chartex" xmlns:cx8="http://schemas.microsoft.com/office/drawing/2016/5/14/chartex" xmlns:mc="http://schemas.openxmlformats.org/markup-compatibility/2006" xmlns:aink="http://schemas.microsoft.com/office/drawing/2016/ink" xmlns:am3d="http://schemas.microsoft.com/office/drawing/2017/model3d" xmlns:o="urn:schemas-microsoft-com:office:office" xmlns:r="http://schemas.openxmlformats.org/officeDocument/2006/relationships" xmlns:m="http://schemas.openxmlformats.org/officeDocument/2006/math" xmlns:v="urn:schemas-microsoft-com:vml" xmlns:wp14="http://schemas.microsoft.com/office/word/2010/wordprocessingDrawing" xmlns:wp="http://schemas.openxmlformats.org/drawingml/2006/wordprocessingDrawing" xmlns:w10="urn:schemas-microsoft-com:office:word" xmlns:w="http://schemas.openxmlformats.org/wordprocessingml/2006/main" xmlns:w14="http://schemas.microsoft.com/office/word/2010/wordml" xmlns:w15="http://schemas.microsoft.com/office/word/2012/wordml" xmlns:w16cid="http://schemas.microsoft.com/office/word/2016/wordml/cid" xmlns:w16se="http://schemas.microsoft.com/office/word/2015/wordml/symex" xmlns:wpg="http://schemas.microsoft.com/office/word/2010/wordprocessingGroup" xmlns:wpi="http://schemas.microsoft.com/office/word/2010/wordprocessingInk" xmlns:wne="http://schemas.microsoft.com/office/word/2006/wordml" xmlns:wps="http://schemas.microsoft.com/office/word/2010/wordprocessingShape" mc:Ignorable="w14 w15 w16se w16cid wp14">
+<w:ftr xmlns:wpc="http://schemas.microsoft.com/office/word/2010/wordprocessingCanvas" xmlns:mo="http://schemas.microsoft.com/office/mac/office/2008/main" xmlns:mc="http://schemas.openxmlformats.org/markup-compatibility/2006" xmlns:mv="urn:schemas-microsoft-com:mac:vml" xmlns:o="urn:schemas-microsoft-com:office:office" xmlns:r="http://schemas.openxmlformats.org/officeDocument/2006/relationships" xmlns:m="http://schemas.openxmlformats.org/officeDocument/2006/math" xmlns:v="urn:schemas-microsoft-com:vml" xmlns:wp14="http://schemas.microsoft.com/office/word/2010/wordprocessingDrawing" xmlns:wp="http://schemas.openxmlformats.org/drawingml/2006/wordprocessingDrawing" xmlns:w10="urn:schemas-microsoft-com:office:word" xmlns:w="http://schemas.openxmlformats.org/wordprocessingml/2006/main" xmlns:w14="http://schemas.microsoft.com/office/word/2010/wordml" xmlns:w15="http://schemas.microsoft.com/office/word/2012/wordml" xmlns:wpg="http://schemas.microsoft.com/office/word/2010/wordprocessingGroup" xmlns:wpi="http://schemas.microsoft.com/office/word/2010/wordprocessingInk" xmlns:wne="http://schemas.microsoft.com/office/word/2006/wordml" xmlns:wps="http://schemas.microsoft.com/office/word/2010/wordprocessingShape" mc:Ignorable="w14 w15 wp14">
   <w:sdt>
     <w:sdtPr>
       <w:rPr>
@@ -1725,7 +1725,7 @@
 </file>
 
 <file path=word/footnotes.xml><?xml version="1.0" encoding="utf-8"?>
-<w:footnotes xmlns:wpc="http://schemas.microsoft.com/office/word/2010/wordprocessingCanvas" xmlns:cx="http://schemas.microsoft.com/office/drawing/2014/chartex" xmlns:cx1="http://schemas.microsoft.com/office/drawing/2015/9/8/chartex" xmlns:cx2="http://schemas.microsoft.com/office/drawing/2015/10/21/chartex" xmlns:cx3="http://schemas.microsoft.com/office/drawing/2016/5/9/chartex" xmlns:cx4="http://schemas.microsoft.com/office/drawing/2016/5/10/chartex" xmlns:cx5="http://schemas.microsoft.com/office/drawing/2016/5/11/chartex" xmlns:cx6="http://schemas.microsoft.com/office/drawing/2016/5/12/chartex" xmlns:cx7="http://schemas.microsoft.com/office/drawing/2016/5/13/chartex" xmlns:cx8="http://schemas.microsoft.com/office/drawing/2016/5/14/chartex" xmlns:mc="http://schemas.openxmlformats.org/markup-compatibility/2006" xmlns:aink="http://schemas.microsoft.com/office/drawing/2016/ink" xmlns:am3d="http://schemas.microsoft.com/office/drawing/2017/model3d" xmlns:o="urn:schemas-microsoft-com:office:office" xmlns:r="http://schemas.openxmlformats.org/officeDocument/2006/relationships" xmlns:m="http://schemas.openxmlformats.org/officeDocument/2006/math" xmlns:v="urn:schemas-microsoft-com:vml" xmlns:wp14="http://schemas.microsoft.com/office/word/2010/wordprocessingDrawing" xmlns:wp="http://schemas.openxmlformats.org/drawingml/2006/wordprocessingDrawing" xmlns:w10="urn:schemas-microsoft-com:office:word" xmlns:w="http://schemas.openxmlformats.org/wordprocessingml/2006/main" xmlns:w14="http://schemas.microsoft.com/office/word/2010/wordml" xmlns:w15="http://schemas.microsoft.com/office/word/2012/wordml" xmlns:w16cid="http://schemas.microsoft.com/office/word/2016/wordml/cid" xmlns:w16se="http://schemas.microsoft.com/office/word/2015/wordml/symex" xmlns:wpg="http://schemas.microsoft.com/office/word/2010/wordprocessingGroup" xmlns:wpi="http://schemas.microsoft.com/office/word/2010/wordprocessingInk" xmlns:wne="http://schemas.microsoft.com/office/word/2006/wordml" xmlns:wps="http://schemas.microsoft.com/office/word/2010/wordprocessingShape" mc:Ignorable="w14 w15 w16se w16cid wp14">
+<w:footnotes xmlns:wpc="http://schemas.microsoft.com/office/word/2010/wordprocessingCanvas" xmlns:mo="http://schemas.microsoft.com/office/mac/office/2008/main" xmlns:mc="http://schemas.openxmlformats.org/markup-compatibility/2006" xmlns:mv="urn:schemas-microsoft-com:mac:vml" xmlns:o="urn:schemas-microsoft-com:office:office" xmlns:r="http://schemas.openxmlformats.org/officeDocument/2006/relationships" xmlns:m="http://schemas.openxmlformats.org/officeDocument/2006/math" xmlns:v="urn:schemas-microsoft-com:vml" xmlns:wp14="http://schemas.microsoft.com/office/word/2010/wordprocessingDrawing" xmlns:wp="http://schemas.openxmlformats.org/drawingml/2006/wordprocessingDrawing" xmlns:w10="urn:schemas-microsoft-com:office:word" xmlns:w="http://schemas.openxmlformats.org/wordprocessingml/2006/main" xmlns:w14="http://schemas.microsoft.com/office/word/2010/wordml" xmlns:w15="http://schemas.microsoft.com/office/word/2012/wordml" xmlns:wpg="http://schemas.microsoft.com/office/word/2010/wordprocessingGroup" xmlns:wpi="http://schemas.microsoft.com/office/word/2010/wordprocessingInk" xmlns:wne="http://schemas.microsoft.com/office/word/2006/wordml" xmlns:wps="http://schemas.microsoft.com/office/word/2010/wordprocessingShape" mc:Ignorable="w14 w15 wp14">
   <w:footnote w:type="separator" w:id="-1">
     <w:p>
       <w:pPr>
@@ -1750,8 +1750,8 @@
 </file>
 
 <file path=word/numbering.xml><?xml version="1.0" encoding="utf-8"?>
-<w:numbering xmlns:wpc="http://schemas.microsoft.com/office/word/2010/wordprocessingCanvas" xmlns:cx="http://schemas.microsoft.com/office/drawing/2014/chartex" xmlns:cx1="http://schemas.microsoft.com/office/drawing/2015/9/8/chartex" xmlns:cx2="http://schemas.microsoft.com/office/drawing/2015/10/21/chartex" xmlns:cx3="http://schemas.microsoft.com/office/drawing/2016/5/9/chartex" xmlns:cx4="http://schemas.microsoft.com/office/drawing/2016/5/10/chartex" xmlns:cx5="http://schemas.microsoft.com/office/drawing/2016/5/11/chartex" xmlns:cx6="http://schemas.microsoft.com/office/drawing/2016/5/12/chartex" xmlns:cx7="http://schemas.microsoft.com/office/drawing/2016/5/13/chartex" xmlns:cx8="http://schemas.microsoft.com/office/drawing/2016/5/14/chartex" xmlns:mc="http://schemas.openxmlformats.org/markup-compatibility/2006" xmlns:aink="http://schemas.microsoft.com/office/drawing/2016/ink" xmlns:am3d="http://schemas.microsoft.com/office/drawing/2017/model3d" xmlns:o="urn:schemas-microsoft-com:office:office" xmlns:r="http://schemas.openxmlformats.org/officeDocument/2006/relationships" xmlns:m="http://schemas.openxmlformats.org/officeDocument/2006/math" xmlns:v="urn:schemas-microsoft-com:vml" xmlns:wp14="http://schemas.microsoft.com/office/word/2010/wordprocessingDrawing" xmlns:wp="http://schemas.openxmlformats.org/drawingml/2006/wordprocessingDrawing" xmlns:w10="urn:schemas-microsoft-com:office:word" xmlns:w="http://schemas.openxmlformats.org/wordprocessingml/2006/main" xmlns:w14="http://schemas.microsoft.com/office/word/2010/wordml" xmlns:w15="http://schemas.microsoft.com/office/word/2012/wordml" xmlns:w16cid="http://schemas.microsoft.com/office/word/2016/wordml/cid" xmlns:w16se="http://schemas.microsoft.com/office/word/2015/wordml/symex" xmlns:wpg="http://schemas.microsoft.com/office/word/2010/wordprocessingGroup" xmlns:wpi="http://schemas.microsoft.com/office/word/2010/wordprocessingInk" xmlns:wne="http://schemas.microsoft.com/office/word/2006/wordml" xmlns:wps="http://schemas.microsoft.com/office/word/2010/wordprocessingShape" mc:Ignorable="w14 w15 w16se w16cid wp14">
-  <w:abstractNum w:abstractNumId="0" w15:restartNumberingAfterBreak="0">
+<w:numbering xmlns:wpc="http://schemas.microsoft.com/office/word/2010/wordprocessingCanvas" xmlns:mo="http://schemas.microsoft.com/office/mac/office/2008/main" xmlns:mc="http://schemas.openxmlformats.org/markup-compatibility/2006" xmlns:mv="urn:schemas-microsoft-com:mac:vml" xmlns:o="urn:schemas-microsoft-com:office:office" xmlns:r="http://schemas.openxmlformats.org/officeDocument/2006/relationships" xmlns:m="http://schemas.openxmlformats.org/officeDocument/2006/math" xmlns:v="urn:schemas-microsoft-com:vml" xmlns:wp14="http://schemas.microsoft.com/office/word/2010/wordprocessingDrawing" xmlns:wp="http://schemas.openxmlformats.org/drawingml/2006/wordprocessingDrawing" xmlns:w10="urn:schemas-microsoft-com:office:word" xmlns:w="http://schemas.openxmlformats.org/wordprocessingml/2006/main" xmlns:w14="http://schemas.microsoft.com/office/word/2010/wordml" xmlns:w15="http://schemas.microsoft.com/office/word/2012/wordml" xmlns:wpg="http://schemas.microsoft.com/office/word/2010/wordprocessingGroup" xmlns:wpi="http://schemas.microsoft.com/office/word/2010/wordprocessingInk" xmlns:wne="http://schemas.microsoft.com/office/word/2006/wordml" xmlns:wps="http://schemas.microsoft.com/office/word/2010/wordprocessingShape" mc:Ignorable="w14 w15 wp14">
+  <w:abstractNum w:abstractNumId="0">
     <w:nsid w:val="1D684630"/>
     <w:multiLevelType w:val="hybridMultilevel"/>
     <w:tmpl w:val="7D8007A2"/>
@@ -1841,7 +1841,7 @@
       </w:pPr>
     </w:lvl>
   </w:abstractNum>
-  <w:abstractNum w:abstractNumId="1" w15:restartNumberingAfterBreak="0">
+  <w:abstractNum w:abstractNumId="1">
     <w:nsid w:val="1D823247"/>
     <w:multiLevelType w:val="hybridMultilevel"/>
     <w:tmpl w:val="19EE4834"/>
@@ -1931,7 +1931,7 @@
       </w:pPr>
     </w:lvl>
   </w:abstractNum>
-  <w:abstractNum w:abstractNumId="2" w15:restartNumberingAfterBreak="0">
+  <w:abstractNum w:abstractNumId="2">
     <w:nsid w:val="28017B07"/>
     <w:multiLevelType w:val="multilevel"/>
     <w:tmpl w:val="86C81F22"/>
@@ -2052,7 +2052,7 @@
       </w:rPr>
     </w:lvl>
   </w:abstractNum>
-  <w:abstractNum w:abstractNumId="3" w15:restartNumberingAfterBreak="0">
+  <w:abstractNum w:abstractNumId="3">
     <w:nsid w:val="2AD560B6"/>
     <w:multiLevelType w:val="multilevel"/>
     <w:tmpl w:val="CC986220"/>
@@ -2189,7 +2189,7 @@
       </w:rPr>
     </w:lvl>
   </w:abstractNum>
-  <w:abstractNum w:abstractNumId="4" w15:restartNumberingAfterBreak="0">
+  <w:abstractNum w:abstractNumId="4">
     <w:nsid w:val="39BB7F9A"/>
     <w:multiLevelType w:val="multilevel"/>
     <w:tmpl w:val="86C81F22"/>
@@ -2310,7 +2310,7 @@
       </w:rPr>
     </w:lvl>
   </w:abstractNum>
-  <w:abstractNum w:abstractNumId="5" w15:restartNumberingAfterBreak="0">
+  <w:abstractNum w:abstractNumId="5">
     <w:nsid w:val="3E080105"/>
     <w:multiLevelType w:val="multilevel"/>
     <w:tmpl w:val="E49E0540"/>
@@ -2432,7 +2432,7 @@
       </w:rPr>
     </w:lvl>
   </w:abstractNum>
-  <w:abstractNum w:abstractNumId="6" w15:restartNumberingAfterBreak="0">
+  <w:abstractNum w:abstractNumId="6">
     <w:nsid w:val="40B17E9D"/>
     <w:multiLevelType w:val="hybridMultilevel"/>
     <w:tmpl w:val="7D8007A2"/>
@@ -2522,7 +2522,7 @@
       </w:pPr>
     </w:lvl>
   </w:abstractNum>
-  <w:abstractNum w:abstractNumId="7" w15:restartNumberingAfterBreak="0">
+  <w:abstractNum w:abstractNumId="7">
     <w:nsid w:val="550E4980"/>
     <w:multiLevelType w:val="multilevel"/>
     <w:tmpl w:val="D040B344"/>
@@ -2644,7 +2644,7 @@
       </w:rPr>
     </w:lvl>
   </w:abstractNum>
-  <w:abstractNum w:abstractNumId="8" w15:restartNumberingAfterBreak="0">
+  <w:abstractNum w:abstractNumId="8">
     <w:nsid w:val="65B653A2"/>
     <w:multiLevelType w:val="hybridMultilevel"/>
     <w:tmpl w:val="8EC2291A"/>
@@ -2757,7 +2757,7 @@
       </w:rPr>
     </w:lvl>
   </w:abstractNum>
-  <w:abstractNum w:abstractNumId="9" w15:restartNumberingAfterBreak="0">
+  <w:abstractNum w:abstractNumId="9">
     <w:nsid w:val="6C4E3562"/>
     <w:multiLevelType w:val="multilevel"/>
     <w:tmpl w:val="47143592"/>
@@ -2870,7 +2870,7 @@
       </w:rPr>
     </w:lvl>
   </w:abstractNum>
-  <w:abstractNum w:abstractNumId="10" w15:restartNumberingAfterBreak="0">
+  <w:abstractNum w:abstractNumId="10">
     <w:nsid w:val="783C62B9"/>
     <w:multiLevelType w:val="hybridMultilevel"/>
     <w:tmpl w:val="7D8007A2"/>
@@ -2960,7 +2960,7 @@
       </w:pPr>
     </w:lvl>
   </w:abstractNum>
-  <w:abstractNum w:abstractNumId="11" w15:restartNumberingAfterBreak="0">
+  <w:abstractNum w:abstractNumId="11">
     <w:nsid w:val="7CC611B2"/>
     <w:multiLevelType w:val="multilevel"/>
     <w:tmpl w:val="86C81F22"/>
@@ -3081,7 +3081,7 @@
       </w:rPr>
     </w:lvl>
   </w:abstractNum>
-  <w:abstractNum w:abstractNumId="12" w15:restartNumberingAfterBreak="0">
+  <w:abstractNum w:abstractNumId="12">
     <w:nsid w:val="7FEE31B0"/>
     <w:multiLevelType w:val="multilevel"/>
     <w:tmpl w:val="E49E0540"/>
@@ -3246,7 +3246,7 @@
 </file>
 
 <file path=word/styles.xml><?xml version="1.0" encoding="utf-8"?>
-<w:styles xmlns:mc="http://schemas.openxmlformats.org/markup-compatibility/2006" xmlns:r="http://schemas.openxmlformats.org/officeDocument/2006/relationships" xmlns:w="http://schemas.openxmlformats.org/wordprocessingml/2006/main" xmlns:w14="http://schemas.microsoft.com/office/word/2010/wordml" xmlns:w15="http://schemas.microsoft.com/office/word/2012/wordml" xmlns:w16cid="http://schemas.microsoft.com/office/word/2016/wordml/cid" xmlns:w16se="http://schemas.microsoft.com/office/word/2015/wordml/symex" mc:Ignorable="w14 w15 w16se w16cid">
+<w:styles xmlns:mc="http://schemas.openxmlformats.org/markup-compatibility/2006" xmlns:r="http://schemas.openxmlformats.org/officeDocument/2006/relationships" xmlns:w="http://schemas.openxmlformats.org/wordprocessingml/2006/main" xmlns:w14="http://schemas.microsoft.com/office/word/2010/wordml" xmlns:w15="http://schemas.microsoft.com/office/word/2012/wordml" mc:Ignorable="w14 w15">
   <w:docDefaults>
     <w:rPrDefault>
       <w:rPr>
@@ -3262,7 +3262,7 @@
       </w:pPr>
     </w:pPrDefault>
   </w:docDefaults>
-  <w:latentStyles w:defLockedState="0" w:defUIPriority="99" w:defSemiHidden="0" w:defUnhideWhenUsed="0" w:defQFormat="0" w:count="375">
+  <w:latentStyles w:defLockedState="0" w:defUIPriority="99" w:defSemiHidden="0" w:defUnhideWhenUsed="0" w:defQFormat="0" w:count="380">
     <w:lsdException w:name="Normal" w:uiPriority="0" w:qFormat="1"/>
     <w:lsdException w:name="heading 1" w:uiPriority="9" w:qFormat="1"/>
     <w:lsdException w:name="heading 2" w:semiHidden="1" w:uiPriority="9" w:unhideWhenUsed="1" w:qFormat="1"/>
@@ -3634,10 +3634,6 @@
     <w:lsdException w:name="List Table 5 Dark Accent 6" w:uiPriority="50"/>
     <w:lsdException w:name="List Table 6 Colorful Accent 6" w:uiPriority="51"/>
     <w:lsdException w:name="List Table 7 Colorful Accent 6" w:uiPriority="52"/>
-    <w:lsdException w:name="Mention" w:semiHidden="1" w:unhideWhenUsed="1"/>
-    <w:lsdException w:name="Smart Hyperlink" w:semiHidden="1" w:unhideWhenUsed="1"/>
-    <w:lsdException w:name="Hashtag" w:semiHidden="1" w:unhideWhenUsed="1"/>
-    <w:lsdException w:name="Unresolved Mention" w:semiHidden="1" w:unhideWhenUsed="1"/>
   </w:latentStyles>
   <w:style w:type="paragraph" w:default="1" w:styleId="Normal">
     <w:name w:val="Normal"/>
@@ -3726,6 +3722,7 @@
       <w:spacing w:after="0" w:line="240" w:lineRule="auto"/>
     </w:pPr>
     <w:tblPr>
+      <w:tblInd w:w="0" w:type="dxa"/>
       <w:tblBorders>
         <w:top w:val="single" w:sz="4" w:space="0" w:color="000000" w:themeColor="text1"/>
         <w:left w:val="single" w:sz="4" w:space="0" w:color="000000" w:themeColor="text1"/>
@@ -3734,6 +3731,12 @@
         <w:insideH w:val="single" w:sz="4" w:space="0" w:color="000000" w:themeColor="text1"/>
         <w:insideV w:val="single" w:sz="4" w:space="0" w:color="000000" w:themeColor="text1"/>
       </w:tblBorders>
+      <w:tblCellMar>
+        <w:top w:w="0" w:type="dxa"/>
+        <w:left w:w="108" w:type="dxa"/>
+        <w:bottom w:w="0" w:type="dxa"/>
+        <w:right w:w="108" w:type="dxa"/>
+      </w:tblCellMar>
     </w:tblPr>
   </w:style>
   <w:style w:type="paragraph" w:styleId="ListParagraph">
@@ -4481,7 +4484,7 @@
 </file>
 
 <file path=customXml/itemProps4.xml><?xml version="1.0" encoding="utf-8"?>
-<ds:datastoreItem xmlns:ds="http://schemas.openxmlformats.org/officeDocument/2006/customXml" ds:itemID="{1C46D814-1FEE-4136-B8C7-00FF3F2EB93A}">
+<ds:datastoreItem xmlns:ds="http://schemas.openxmlformats.org/officeDocument/2006/customXml" ds:itemID="{61E1DABD-13F0-F240-BCB4-926BA5D7EBAA}">
   <ds:schemaRefs>
     <ds:schemaRef ds:uri="http://schemas.openxmlformats.org/officeDocument/2006/bibliography"/>
   </ds:schemaRefs>

</xml_diff>